<commit_message>
updated typo in uml
</commit_message>
<xml_diff>
--- a/Chess/Documentation/DueDate1Material.docx
+++ b/Chess/Documentation/DueDate1Material.docx
@@ -37,7 +37,7 @@
           <w:szCs w:val="40"/>
           <w:u w:val="single"/>
         </w:rPr>
-        <w:pict w14:anchorId="1C018258">
+        <w:pict w14:anchorId="09C29283">
           <v:shapetype id="_x0000_t75" coordsize="21600,21600" o:spt="75" o:preferrelative="t" path="m@4@5l@4@11@9@11@9@5xe" filled="f" stroked="f">
             <v:stroke joinstyle="miter"/>
             <v:formulas>
@@ -57,7 +57,7 @@
             <v:path o:extrusionok="f" gradientshapeok="t" o:connecttype="rect"/>
             <o:lock v:ext="edit" aspectratio="t"/>
           </v:shapetype>
-          <v:shape id="_x0000_i1025" type="#_x0000_t75" style="width:671.1pt;height:426.55pt">
+          <v:shape id="_x0000_i1025" type="#_x0000_t75" style="width:647.3pt;height:411.6pt">
             <v:imagedata r:id="rId5" o:title="UML"/>
           </v:shape>
         </w:pict>
@@ -98,6 +98,8 @@
         <w:lastRenderedPageBreak/>
         <w:t>Plan of Attack</w:t>
       </w:r>
+      <w:bookmarkStart w:id="0" w:name="_GoBack"/>
+      <w:bookmarkEnd w:id="0"/>
     </w:p>
     <w:p>
       <w:pPr>
@@ -1799,10 +1801,7 @@
         <w:tab/>
       </w:r>
     </w:p>
-    <w:p>
-      <w:bookmarkStart w:id="0" w:name="_GoBack"/>
-      <w:bookmarkEnd w:id="0"/>
-    </w:p>
+    <w:p/>
     <w:sectPr>
       <w:pgSz w:w="12240" w:h="15840"/>
       <w:pgMar w:top="1440" w:right="1440" w:bottom="1440" w:left="1440" w:header="709" w:footer="709" w:gutter="0"/>

</xml_diff>

<commit_message>
added vector of observeers and some header cc files
</commit_message>
<xml_diff>
--- a/Chess/Documentation/DueDate1Material.docx
+++ b/Chess/Documentation/DueDate1Material.docx
@@ -20,6 +20,8 @@
         </w:rPr>
         <w:t>UML</w:t>
       </w:r>
+      <w:bookmarkStart w:id="0" w:name="_GoBack"/>
+      <w:bookmarkEnd w:id="0"/>
     </w:p>
     <w:p>
       <w:pPr>
@@ -37,7 +39,7 @@
           <w:szCs w:val="40"/>
           <w:u w:val="single"/>
         </w:rPr>
-        <w:pict w14:anchorId="09C29283">
+        <w:pict w14:anchorId="16CA1C14">
           <v:shapetype id="_x0000_t75" coordsize="21600,21600" o:spt="75" o:preferrelative="t" path="m@4@5l@4@11@9@11@9@5xe" filled="f" stroked="f">
             <v:stroke joinstyle="miter"/>
             <v:formulas>
@@ -98,8 +100,6 @@
         <w:lastRenderedPageBreak/>
         <w:t>Plan of Attack</w:t>
       </w:r>
-      <w:bookmarkStart w:id="0" w:name="_GoBack"/>
-      <w:bookmarkEnd w:id="0"/>
     </w:p>
     <w:p>
       <w:pPr>

</xml_diff>